<commit_message>
use case update and word edit
</commit_message>
<xml_diff>
--- a/SpecyfikacjaWymagańIDiagramZwiążkówEncji.docx
+++ b/SpecyfikacjaWymagańIDiagramZwiążkówEncji.docx
@@ -35,6 +35,66 @@
         </w:numPr>
       </w:pPr>
       <w:r>
+        <w:t>Użytkownik zakłada konto</w:t>
+      </w:r>
+    </w:p>
+    <w:p>
+      <w:pPr>
+        <w:pStyle w:val="ListParagraph"/>
+        <w:numPr>
+          <w:ilvl w:val="1"/>
+          <w:numId w:val="1"/>
+        </w:numPr>
+      </w:pPr>
+      <w:r>
+        <w:t>Użytkownik loguję się</w:t>
+      </w:r>
+    </w:p>
+    <w:p>
+      <w:pPr>
+        <w:pStyle w:val="ListParagraph"/>
+        <w:numPr>
+          <w:ilvl w:val="1"/>
+          <w:numId w:val="1"/>
+        </w:numPr>
+      </w:pPr>
+      <w:r>
+        <w:t>Użytkownik przegląda zasoby</w:t>
+      </w:r>
+    </w:p>
+    <w:p>
+      <w:pPr>
+        <w:pStyle w:val="ListParagraph"/>
+        <w:numPr>
+          <w:ilvl w:val="1"/>
+          <w:numId w:val="1"/>
+        </w:numPr>
+      </w:pPr>
+      <w:r>
+        <w:t>Użytkownik sprawdza dostępność danego zasobu</w:t>
+      </w:r>
+    </w:p>
+    <w:p>
+      <w:pPr>
+        <w:pStyle w:val="ListParagraph"/>
+        <w:numPr>
+          <w:ilvl w:val="1"/>
+          <w:numId w:val="1"/>
+        </w:numPr>
+      </w:pPr>
+      <w:r>
+        <w:t>Użytkownik sprawdza informację o zasobie</w:t>
+      </w:r>
+    </w:p>
+    <w:p>
+      <w:pPr>
+        <w:pStyle w:val="ListParagraph"/>
+        <w:numPr>
+          <w:ilvl w:val="1"/>
+          <w:numId w:val="1"/>
+        </w:numPr>
+      </w:pPr>
+      <w:r>
         <w:t xml:space="preserve">Pracownik dodaje </w:t>
       </w:r>
       <w:r>
@@ -68,10 +128,7 @@
         <w:t xml:space="preserve">Pracownik zarządza </w:t>
       </w:r>
       <w:r>
-        <w:t>zasob</w:t>
-      </w:r>
-      <w:r>
-        <w:t>ami</w:t>
+        <w:t>zasobami</w:t>
       </w:r>
     </w:p>
     <w:p>
@@ -95,19 +152,79 @@
         </w:numPr>
       </w:pPr>
       <w:r>
-        <w:t>Użytkownik sprawdza status danego egzemplarza</w:t>
-      </w:r>
-    </w:p>
-    <w:p>
-      <w:pPr>
-        <w:pStyle w:val="ListParagraph"/>
-        <w:numPr>
-          <w:ilvl w:val="1"/>
-          <w:numId w:val="1"/>
-        </w:numPr>
-      </w:pPr>
-      <w:r>
-        <w:t>Użytkownik sprawdza dostępność danego zasobu</w:t>
+        <w:t>Pracownik sprawdza status danego egzemplarza</w:t>
+      </w:r>
+    </w:p>
+    <w:p>
+      <w:pPr>
+        <w:pStyle w:val="ListParagraph"/>
+        <w:numPr>
+          <w:ilvl w:val="1"/>
+          <w:numId w:val="1"/>
+        </w:numPr>
+      </w:pPr>
+      <w:r>
+        <w:t xml:space="preserve">Pracownik zatwierdza </w:t>
+      </w:r>
+      <w:r>
+        <w:t xml:space="preserve">lub odrzuca </w:t>
+      </w:r>
+      <w:r>
+        <w:t>prośbę o wypożyczenie egzemplarza</w:t>
+      </w:r>
+    </w:p>
+    <w:p>
+      <w:pPr>
+        <w:pStyle w:val="ListParagraph"/>
+        <w:numPr>
+          <w:ilvl w:val="1"/>
+          <w:numId w:val="1"/>
+        </w:numPr>
+      </w:pPr>
+      <w:r>
+        <w:t xml:space="preserve">Pracownik zatwierdza lub odrzuca prośbę o </w:t>
+      </w:r>
+      <w:r>
+        <w:t xml:space="preserve">przedłużenie terminu wypożyczenia </w:t>
+      </w:r>
+      <w:r>
+        <w:t>egzemplarza</w:t>
+      </w:r>
+    </w:p>
+    <w:p>
+      <w:pPr>
+        <w:pStyle w:val="ListParagraph"/>
+        <w:numPr>
+          <w:ilvl w:val="1"/>
+          <w:numId w:val="1"/>
+        </w:numPr>
+      </w:pPr>
+      <w:r>
+        <w:t>Pracownik zarządza egzemplarzami zasobów</w:t>
+      </w:r>
+    </w:p>
+    <w:p>
+      <w:pPr>
+        <w:pStyle w:val="ListParagraph"/>
+        <w:numPr>
+          <w:ilvl w:val="1"/>
+          <w:numId w:val="1"/>
+        </w:numPr>
+      </w:pPr>
+      <w:r>
+        <w:t>Pracownik odnotowuje zwrot wypożyczonego egzemplarza</w:t>
+      </w:r>
+    </w:p>
+    <w:p>
+      <w:pPr>
+        <w:pStyle w:val="ListParagraph"/>
+        <w:numPr>
+          <w:ilvl w:val="1"/>
+          <w:numId w:val="1"/>
+        </w:numPr>
+      </w:pPr>
+      <w:r>
+        <w:t>Klient przegląda wypożyczone przez niego zasoby</w:t>
       </w:r>
     </w:p>
     <w:p>
@@ -131,61 +248,7 @@
         </w:numPr>
       </w:pPr>
       <w:r>
-        <w:t xml:space="preserve">Pracownik zatwierdza </w:t>
-      </w:r>
-      <w:r>
-        <w:t xml:space="preserve">lub odrzuca </w:t>
-      </w:r>
-      <w:r>
-        <w:t>prośbę o wypożyczenie egzemplarza</w:t>
-      </w:r>
-    </w:p>
-    <w:p>
-      <w:pPr>
-        <w:pStyle w:val="ListParagraph"/>
-        <w:numPr>
-          <w:ilvl w:val="1"/>
-          <w:numId w:val="1"/>
-        </w:numPr>
-      </w:pPr>
-      <w:r>
-        <w:t>Pracownik zarządza egzemplarzami zasobów</w:t>
-      </w:r>
-    </w:p>
-    <w:p>
-      <w:pPr>
-        <w:pStyle w:val="ListParagraph"/>
-        <w:numPr>
-          <w:ilvl w:val="1"/>
-          <w:numId w:val="1"/>
-        </w:numPr>
-      </w:pPr>
-      <w:r>
-        <w:t>Użytkownik sprawdza informację o zasobie</w:t>
-      </w:r>
-    </w:p>
-    <w:p>
-      <w:pPr>
-        <w:pStyle w:val="ListParagraph"/>
-        <w:numPr>
-          <w:ilvl w:val="1"/>
-          <w:numId w:val="1"/>
-        </w:numPr>
-      </w:pPr>
-      <w:r>
         <w:t>Klient zgłasza prośbę o przedłużenie terminu wypożyczenia</w:t>
-      </w:r>
-    </w:p>
-    <w:p>
-      <w:pPr>
-        <w:pStyle w:val="ListParagraph"/>
-        <w:numPr>
-          <w:ilvl w:val="1"/>
-          <w:numId w:val="1"/>
-        </w:numPr>
-      </w:pPr>
-      <w:r>
-        <w:t>Pracownik odnotowuje zwrot wypożyczonego egzemplarza</w:t>
       </w:r>
     </w:p>
     <w:p>

</xml_diff>